<commit_message>
practic and today file
</commit_message>
<xml_diff>
--- a/java notes/april and may/j5_3MAY_2024.docx
+++ b/java notes/april and may/j5_3MAY_2024.docx
@@ -1,42 +1,40 @@
 
 <file path=word/document.xml><?xml version="1.0" encoding="utf-8"?>
-<w:document xmlns:wpc="http://schemas.microsoft.com/office/word/2010/wordprocessingCanvas" xmlns:mc="http://schemas.openxmlformats.org/markup-compatibility/2006" xmlns:o="urn:schemas-microsoft-com:office:office" xmlns:r="http://schemas.openxmlformats.org/officeDocument/2006/relationships" xmlns:m="http://schemas.openxmlformats.org/officeDocument/2006/math" xmlns:v="urn:schemas-microsoft-com:vml" xmlns:wp14="http://schemas.microsoft.com/office/word/2010/wordprocessingDrawing" xmlns:wp="http://schemas.openxmlformats.org/drawingml/2006/wordprocessingDrawing" xmlns:w="http://schemas.openxmlformats.org/wordprocessingml/2006/main" xmlns:w14="http://schemas.microsoft.com/office/word/2010/wordml" xmlns:w10="urn:schemas-microsoft-com:office:word" xmlns:w15="http://schemas.microsoft.com/office/word/2012/wordml" xmlns:wpg="http://schemas.microsoft.com/office/word/2010/wordprocessingGroup" xmlns:wpi="http://schemas.microsoft.com/office/word/2010/wordprocessingInk" xmlns:wne="http://schemas.microsoft.com/office/word/2006/wordml" xmlns:wps="http://schemas.microsoft.com/office/word/2010/wordprocessingShape" xmlns:wpsCustomData="http://www.wps.cn/officeDocument/2013/wpsCustomData" mc:Ignorable="w14 w15 wp14">
+<w:document xmlns:ve="http://schemas.openxmlformats.org/markup-compatibility/2006" xmlns:o="urn:schemas-microsoft-com:office:office" xmlns:r="http://schemas.openxmlformats.org/officeDocument/2006/relationships" xmlns:m="http://schemas.openxmlformats.org/officeDocument/2006/math" xmlns:v="urn:schemas-microsoft-com:vml" xmlns:wp="http://schemas.openxmlformats.org/drawingml/2006/wordprocessingDrawing" xmlns:w10="urn:schemas-microsoft-com:office:word" xmlns:w="http://schemas.openxmlformats.org/wordprocessingml/2006/main" xmlns:wne="http://schemas.microsoft.com/office/word/2006/wordml">
   <w:body>
     <w:p>
       <w:pPr>
         <w:rPr>
-          <w:rFonts w:hint="default"/>
+          <w:sz w:val="28"/>
+          <w:szCs w:val="28"/>
+        </w:rPr>
+      </w:pPr>
+      <w:r>
+        <w:rPr>
+          <w:sz w:val="28"/>
+          <w:szCs w:val="28"/>
+        </w:rPr>
+        <w:t>Q1. Write a java program to calculate area and parameter Rectangle?</w:t>
+      </w:r>
+    </w:p>
+    <w:p>
+      <w:pPr>
+        <w:rPr>
           <w:sz w:val="36"/>
           <w:szCs w:val="36"/>
-          <w:lang w:val="en-US"/>
         </w:rPr>
       </w:pPr>
-      <w:r>
-        <w:rPr>
-          <w:rFonts w:hint="default"/>
-          <w:sz w:val="36"/>
-          <w:szCs w:val="36"/>
-          <w:lang w:val="en-US"/>
-        </w:rPr>
-        <w:t>Q1. Write a java program to calculate area and parameter Rectangle?</w:t>
-      </w:r>
-    </w:p>
-    <w:p>
-      <w:pPr>
-        <w:rPr>
-          <w:rFonts w:hint="default"/>
-          <w:sz w:val="36"/>
-          <w:szCs w:val="36"/>
-          <w:lang w:val="en-US"/>
-        </w:rPr>
-      </w:pPr>
-    </w:p>
-    <w:p>
-      <w:r>
+    </w:p>
+    <w:p>
+      <w:r>
+        <w:rPr>
+          <w:noProof/>
+          <w:lang w:eastAsia="en-US" w:bidi="hi-IN"/>
+        </w:rPr>
         <w:drawing>
           <wp:inline distT="0" distB="0" distL="114300" distR="114300">
-            <wp:extent cx="5269230" cy="2962910"/>
-            <wp:effectExtent l="0" t="0" r="7620" b="8890"/>
+            <wp:extent cx="5269230" cy="2819400"/>
+            <wp:effectExtent l="19050" t="0" r="7620" b="0"/>
             <wp:docPr id="2" name="Picture 2"/>
             <wp:cNvGraphicFramePr>
               <a:graphicFrameLocks xmlns:a="http://schemas.openxmlformats.org/drawingml/2006/main" noChangeAspect="1"/>
@@ -59,7 +57,7 @@
                   <pic:spPr>
                     <a:xfrm>
                       <a:off x="0" y="0"/>
-                      <a:ext cx="5269230" cy="2962910"/>
+                      <a:ext cx="5269230" cy="2819400"/>
                     </a:xfrm>
                     <a:prstGeom prst="rect">
                       <a:avLst/>
@@ -77,35 +75,30 @@
       </w:r>
     </w:p>
     <w:p/>
+    <w:p/>
     <w:p>
       <w:pPr>
         <w:rPr>
-          <w:rFonts w:hint="default"/>
-          <w:lang w:val="en-US"/>
-        </w:rPr>
-      </w:pPr>
-    </w:p>
-    <w:p>
-      <w:pPr>
-        <w:rPr>
-          <w:rFonts w:hint="default"/>
           <w:sz w:val="36"/>
           <w:szCs w:val="36"/>
-          <w:lang w:val="en-US"/>
         </w:rPr>
       </w:pPr>
     </w:p>
     <w:p>
       <w:pPr>
         <w:pBdr>
-          <w:bottom w:val="double" w:color="auto" w:sz="4" w:space="0"/>
+          <w:bottom w:val="double" w:sz="4" w:space="0" w:color="auto"/>
         </w:pBdr>
       </w:pPr>
       <w:r>
+        <w:rPr>
+          <w:noProof/>
+          <w:lang w:eastAsia="en-US" w:bidi="hi-IN"/>
+        </w:rPr>
         <w:drawing>
           <wp:inline distT="0" distB="0" distL="114300" distR="114300">
-            <wp:extent cx="5269230" cy="2962910"/>
-            <wp:effectExtent l="0" t="0" r="7620" b="8890"/>
+            <wp:extent cx="5269230" cy="2300288"/>
+            <wp:effectExtent l="19050" t="0" r="7620" b="0"/>
             <wp:docPr id="1" name="Picture 1"/>
             <wp:cNvGraphicFramePr>
               <a:graphicFrameLocks xmlns:a="http://schemas.openxmlformats.org/drawingml/2006/main" noChangeAspect="1"/>
@@ -128,7 +121,7 @@
                   <pic:spPr>
                     <a:xfrm>
                       <a:off x="0" y="0"/>
-                      <a:ext cx="5269230" cy="2962910"/>
+                      <a:ext cx="5269230" cy="2300288"/>
                     </a:xfrm>
                     <a:prstGeom prst="rect">
                       <a:avLst/>
@@ -145,43 +138,23 @@
         </w:drawing>
       </w:r>
     </w:p>
-    <w:p>
-      <w:pPr>
-        <w:rPr>
-          <w:rFonts w:hint="default"/>
-          <w:lang w:val="en-US"/>
-        </w:rPr>
-      </w:pPr>
-    </w:p>
-    <w:p>
-      <w:pPr>
-        <w:rPr>
-          <w:rFonts w:hint="default"/>
-          <w:lang w:val="en-US"/>
-        </w:rPr>
-      </w:pPr>
-      <w:r>
-        <w:rPr>
-          <w:rFonts w:hint="default"/>
-          <w:lang w:val="en-US"/>
-        </w:rPr>
+    <w:p/>
+    <w:p>
+      <w:r>
         <w:t>Q2. Write a java program to print square and cube of given number</w:t>
       </w:r>
     </w:p>
-    <w:p>
-      <w:pPr>
-        <w:rPr>
-          <w:rFonts w:hint="default"/>
-          <w:lang w:val="en-US"/>
-        </w:rPr>
-      </w:pPr>
-    </w:p>
-    <w:p>
-      <w:r>
+    <w:p/>
+    <w:p>
+      <w:r>
+        <w:rPr>
+          <w:noProof/>
+          <w:lang w:eastAsia="en-US" w:bidi="hi-IN"/>
+        </w:rPr>
         <w:drawing>
           <wp:inline distT="0" distB="0" distL="114300" distR="114300">
-            <wp:extent cx="5269230" cy="2962910"/>
-            <wp:effectExtent l="0" t="0" r="7620" b="8890"/>
+            <wp:extent cx="5269230" cy="2413000"/>
+            <wp:effectExtent l="19050" t="0" r="7620" b="0"/>
             <wp:docPr id="3" name="Picture 3"/>
             <wp:cNvGraphicFramePr>
               <a:graphicFrameLocks xmlns:a="http://schemas.openxmlformats.org/drawingml/2006/main" noChangeAspect="1"/>
@@ -204,7 +177,7 @@
                   <pic:spPr>
                     <a:xfrm>
                       <a:off x="0" y="0"/>
-                      <a:ext cx="5269230" cy="2962910"/>
+                      <a:ext cx="5269230" cy="2413000"/>
                     </a:xfrm>
                     <a:prstGeom prst="rect">
                       <a:avLst/>
@@ -224,41 +197,64 @@
     <w:p>
       <w:pPr>
         <w:pBdr>
-          <w:bottom w:val="double" w:color="auto" w:sz="4" w:space="0"/>
+          <w:bottom w:val="double" w:sz="4" w:space="0" w:color="auto"/>
         </w:pBdr>
       </w:pPr>
     </w:p>
     <w:p>
       <w:pPr>
         <w:rPr>
-          <w:rFonts w:hint="default"/>
           <w:sz w:val="36"/>
           <w:szCs w:val="36"/>
-          <w:lang w:val="en-US"/>
         </w:rPr>
       </w:pPr>
-      <w:r>
-        <w:rPr>
-          <w:rFonts w:hint="default"/>
+    </w:p>
+    <w:p>
+      <w:pPr>
+        <w:rPr>
           <w:sz w:val="36"/>
           <w:szCs w:val="36"/>
-          <w:lang w:val="en-US"/>
-        </w:rPr>
-        <w:t>Q3. Write a java program to calculate area and circumference circle</w:t>
-      </w:r>
+        </w:rPr>
+      </w:pPr>
     </w:p>
     <w:p>
       <w:pPr>
         <w:rPr>
-          <w:rFonts w:hint="default"/>
           <w:sz w:val="36"/>
           <w:szCs w:val="36"/>
-          <w:lang w:val="en-US"/>
         </w:rPr>
       </w:pPr>
     </w:p>
     <w:p>
-      <w:r>
+      <w:pPr>
+        <w:rPr>
+          <w:sz w:val="36"/>
+          <w:szCs w:val="36"/>
+        </w:rPr>
+      </w:pPr>
+      <w:r>
+        <w:rPr>
+          <w:sz w:val="36"/>
+          <w:szCs w:val="36"/>
+        </w:rPr>
+        <w:lastRenderedPageBreak/>
+        <w:t>Q3. Write a java program to calculate area and circumference circle</w:t>
+      </w:r>
+    </w:p>
+    <w:p>
+      <w:pPr>
+        <w:rPr>
+          <w:sz w:val="36"/>
+          <w:szCs w:val="36"/>
+        </w:rPr>
+      </w:pPr>
+    </w:p>
+    <w:p>
+      <w:r>
+        <w:rPr>
+          <w:noProof/>
+          <w:lang w:eastAsia="en-US" w:bidi="hi-IN"/>
+        </w:rPr>
         <w:drawing>
           <wp:inline distT="0" distB="0" distL="114300" distR="114300">
             <wp:extent cx="5269230" cy="2962910"/>
@@ -305,10 +301,14 @@
     <w:p/>
     <w:p>
       <w:r>
+        <w:rPr>
+          <w:noProof/>
+          <w:lang w:eastAsia="en-US" w:bidi="hi-IN"/>
+        </w:rPr>
         <w:drawing>
           <wp:inline distT="0" distB="0" distL="114300" distR="114300">
-            <wp:extent cx="5269230" cy="2962910"/>
-            <wp:effectExtent l="0" t="0" r="7620" b="8890"/>
+            <wp:extent cx="5269230" cy="2647950"/>
+            <wp:effectExtent l="19050" t="0" r="7620" b="0"/>
             <wp:docPr id="5" name="Picture 5"/>
             <wp:cNvGraphicFramePr>
               <a:graphicFrameLocks xmlns:a="http://schemas.openxmlformats.org/drawingml/2006/main" noChangeAspect="1"/>
@@ -331,7 +331,7 @@
                   <pic:spPr>
                     <a:xfrm>
                       <a:off x="0" y="0"/>
-                      <a:ext cx="5269230" cy="2962910"/>
+                      <a:ext cx="5269230" cy="2647950"/>
                     </a:xfrm>
                     <a:prstGeom prst="rect">
                       <a:avLst/>
@@ -352,6 +352,10 @@
     <w:p/>
     <w:p>
       <w:r>
+        <w:rPr>
+          <w:noProof/>
+          <w:lang w:eastAsia="en-US" w:bidi="hi-IN"/>
+        </w:rPr>
         <w:drawing>
           <wp:inline distT="0" distB="0" distL="114300" distR="114300">
             <wp:extent cx="5269230" cy="2962910"/>
@@ -398,30 +402,20 @@
     <w:p/>
     <w:p/>
     <w:p>
-      <w:pPr>
-        <w:rPr>
-          <w:rFonts w:hint="default"/>
-          <w:lang w:val="en-US"/>
-        </w:rPr>
-      </w:pPr>
-      <w:r>
-        <w:rPr>
-          <w:rFonts w:hint="default"/>
-          <w:lang w:val="en-US"/>
-        </w:rPr>
-        <w:t>Q5. Write a java program to print to student information</w:t>
-      </w:r>
-    </w:p>
-    <w:p>
-      <w:pPr>
-        <w:rPr>
-          <w:rFonts w:hint="default"/>
-          <w:lang w:val="en-US"/>
-        </w:rPr>
-      </w:pPr>
-    </w:p>
-    <w:p>
-      <w:r>
+      <w:r>
+        <w:t xml:space="preserve">Q5. Write a java program to </w:t>
+      </w:r>
+      <w:r>
+        <w:t>print to student information</w:t>
+      </w:r>
+    </w:p>
+    <w:p/>
+    <w:p>
+      <w:r>
+        <w:rPr>
+          <w:noProof/>
+          <w:lang w:eastAsia="en-US" w:bidi="hi-IN"/>
+        </w:rPr>
         <w:drawing>
           <wp:inline distT="0" distB="0" distL="114300" distR="114300">
             <wp:extent cx="5269230" cy="2962910"/>
@@ -467,304 +461,188 @@
     </w:p>
     <w:p/>
     <w:p>
-      <w:pPr>
-        <w:rPr>
-          <w:rFonts w:hint="default"/>
-          <w:lang w:val="en-US"/>
-        </w:rPr>
-      </w:pPr>
       <w:bookmarkStart w:id="0" w:name="_GoBack"/>
       <w:bookmarkEnd w:id="0"/>
     </w:p>
     <w:sectPr>
       <w:pgSz w:w="11906" w:h="16838"/>
-      <w:pgMar w:top="1440" w:right="1800" w:bottom="1440" w:left="1800" w:header="720" w:footer="720" w:gutter="0"/>
-      <w:cols w:space="720" w:num="1"/>
-      <w:docGrid w:linePitch="360" w:charSpace="0"/>
+      <w:pgMar w:top="360" w:right="1800" w:bottom="450" w:left="1800" w:header="720" w:footer="720" w:gutter="0"/>
+      <w:cols w:space="720"/>
+      <w:docGrid w:linePitch="360"/>
     </w:sectPr>
   </w:body>
 </w:document>
 </file>
 
 <file path=word/styles.xml><?xml version="1.0" encoding="utf-8"?>
-<w:styles xmlns:mc="http://schemas.openxmlformats.org/markup-compatibility/2006" xmlns:o="urn:schemas-microsoft-com:office:office" xmlns:r="http://schemas.openxmlformats.org/officeDocument/2006/relationships" xmlns:m="http://schemas.openxmlformats.org/officeDocument/2006/math" xmlns:v="urn:schemas-microsoft-com:vml" xmlns:w="http://schemas.openxmlformats.org/wordprocessingml/2006/main" xmlns:w14="http://schemas.microsoft.com/office/word/2010/wordml" xmlns:w10="urn:schemas-microsoft-com:office:word" xmlns:sl="http://schemas.openxmlformats.org/schemaLibrary/2006/main" xmlns:wpsCustomData="http://www.wps.cn/officeDocument/2013/wpsCustomData" mc:Ignorable="w14">
+<w:styles xmlns:r="http://schemas.openxmlformats.org/officeDocument/2006/relationships" xmlns:w="http://schemas.openxmlformats.org/wordprocessingml/2006/main">
   <w:docDefaults>
     <w:rPrDefault>
       <w:rPr>
-        <w:rFonts w:asciiTheme="minorHAnsi" w:hAnsiTheme="minorHAnsi" w:eastAsiaTheme="minorEastAsia" w:cstheme="minorBidi"/>
+        <w:rFonts w:asciiTheme="minorHAnsi" w:eastAsiaTheme="minorEastAsia" w:hAnsiTheme="minorHAnsi" w:cstheme="minorBidi"/>
+        <w:lang w:val="en-US" w:eastAsia="en-US" w:bidi="hi-IN"/>
       </w:rPr>
     </w:rPrDefault>
     <w:pPrDefault/>
   </w:docDefaults>
-  <w:latentStyles w:count="260" w:defQFormat="0" w:defUnhideWhenUsed="1" w:defSemiHidden="1" w:defUIPriority="99" w:defLockedState="0">
-    <w:lsdException w:qFormat="1" w:unhideWhenUsed="0" w:uiPriority="0" w:semiHidden="0" w:name="Normal"/>
-    <w:lsdException w:qFormat="1" w:unhideWhenUsed="0" w:uiPriority="0" w:semiHidden="0" w:name="heading 1"/>
-    <w:lsdException w:qFormat="1" w:uiPriority="0" w:name="heading 2"/>
-    <w:lsdException w:qFormat="1" w:uiPriority="0" w:name="heading 3"/>
-    <w:lsdException w:qFormat="1" w:uiPriority="0" w:name="heading 4"/>
-    <w:lsdException w:qFormat="1" w:uiPriority="0" w:name="heading 5"/>
-    <w:lsdException w:qFormat="1" w:uiPriority="0" w:name="heading 6"/>
-    <w:lsdException w:qFormat="1" w:uiPriority="0" w:name="heading 7"/>
-    <w:lsdException w:qFormat="1" w:uiPriority="0" w:name="heading 8"/>
-    <w:lsdException w:qFormat="1" w:uiPriority="0" w:name="heading 9"/>
-    <w:lsdException w:unhideWhenUsed="0" w:uiPriority="0" w:semiHidden="0" w:name="index 1"/>
-    <w:lsdException w:unhideWhenUsed="0" w:uiPriority="0" w:semiHidden="0" w:name="index 2"/>
-    <w:lsdException w:unhideWhenUsed="0" w:uiPriority="0" w:semiHidden="0" w:name="index 3"/>
-    <w:lsdException w:unhideWhenUsed="0" w:uiPriority="0" w:semiHidden="0" w:name="index 4"/>
-    <w:lsdException w:unhideWhenUsed="0" w:uiPriority="0" w:semiHidden="0" w:name="index 5"/>
-    <w:lsdException w:unhideWhenUsed="0" w:uiPriority="0" w:semiHidden="0" w:name="index 6"/>
-    <w:lsdException w:unhideWhenUsed="0" w:uiPriority="0" w:semiHidden="0" w:name="index 7"/>
-    <w:lsdException w:unhideWhenUsed="0" w:uiPriority="0" w:semiHidden="0" w:name="index 8"/>
-    <w:lsdException w:unhideWhenUsed="0" w:uiPriority="0" w:semiHidden="0" w:name="index 9"/>
-    <w:lsdException w:unhideWhenUsed="0" w:uiPriority="0" w:semiHidden="0" w:name="toc 1"/>
-    <w:lsdException w:unhideWhenUsed="0" w:uiPriority="0" w:semiHidden="0" w:name="toc 2"/>
-    <w:lsdException w:unhideWhenUsed="0" w:uiPriority="0" w:semiHidden="0" w:name="toc 3"/>
-    <w:lsdException w:unhideWhenUsed="0" w:uiPriority="0" w:semiHidden="0" w:name="toc 4"/>
-    <w:lsdException w:unhideWhenUsed="0" w:uiPriority="0" w:semiHidden="0" w:name="toc 5"/>
-    <w:lsdException w:unhideWhenUsed="0" w:uiPriority="0" w:semiHidden="0" w:name="toc 6"/>
-    <w:lsdException w:unhideWhenUsed="0" w:uiPriority="0" w:semiHidden="0" w:name="toc 7"/>
-    <w:lsdException w:unhideWhenUsed="0" w:uiPriority="0" w:semiHidden="0" w:name="toc 8"/>
-    <w:lsdException w:unhideWhenUsed="0" w:uiPriority="0" w:semiHidden="0" w:name="toc 9"/>
-    <w:lsdException w:unhideWhenUsed="0" w:uiPriority="0" w:semiHidden="0" w:name="Normal Indent"/>
-    <w:lsdException w:unhideWhenUsed="0" w:uiPriority="0" w:semiHidden="0" w:name="footnote text"/>
-    <w:lsdException w:unhideWhenUsed="0" w:uiPriority="0" w:semiHidden="0" w:name="annotation text"/>
-    <w:lsdException w:unhideWhenUsed="0" w:uiPriority="0" w:semiHidden="0" w:name="header"/>
-    <w:lsdException w:unhideWhenUsed="0" w:uiPriority="0" w:semiHidden="0" w:name="footer"/>
-    <w:lsdException w:unhideWhenUsed="0" w:uiPriority="0" w:semiHidden="0" w:name="index heading"/>
-    <w:lsdException w:qFormat="1" w:uiPriority="0" w:name="caption"/>
-    <w:lsdException w:unhideWhenUsed="0" w:uiPriority="0" w:semiHidden="0" w:name="table of figures"/>
-    <w:lsdException w:unhideWhenUsed="0" w:uiPriority="0" w:semiHidden="0" w:name="envelope address"/>
-    <w:lsdException w:unhideWhenUsed="0" w:uiPriority="0" w:semiHidden="0" w:name="envelope return"/>
-    <w:lsdException w:unhideWhenUsed="0" w:uiPriority="0" w:semiHidden="0" w:name="footnote reference"/>
-    <w:lsdException w:unhideWhenUsed="0" w:uiPriority="0" w:semiHidden="0" w:name="annotation reference"/>
-    <w:lsdException w:unhideWhenUsed="0" w:uiPriority="0" w:semiHidden="0" w:name="line number"/>
-    <w:lsdException w:unhideWhenUsed="0" w:uiPriority="0" w:semiHidden="0" w:name="page number"/>
-    <w:lsdException w:unhideWhenUsed="0" w:uiPriority="0" w:semiHidden="0" w:name="endnote reference"/>
-    <w:lsdException w:unhideWhenUsed="0" w:uiPriority="0" w:semiHidden="0" w:name="endnote text"/>
-    <w:lsdException w:unhideWhenUsed="0" w:uiPriority="0" w:semiHidden="0" w:name="table of authorities"/>
-    <w:lsdException w:unhideWhenUsed="0" w:uiPriority="0" w:semiHidden="0" w:name="macro"/>
-    <w:lsdException w:unhideWhenUsed="0" w:uiPriority="0" w:semiHidden="0" w:name="toa heading"/>
-    <w:lsdException w:unhideWhenUsed="0" w:uiPriority="0" w:semiHidden="0" w:name="List"/>
-    <w:lsdException w:unhideWhenUsed="0" w:uiPriority="0" w:semiHidden="0" w:name="List Bullet"/>
-    <w:lsdException w:unhideWhenUsed="0" w:uiPriority="0" w:semiHidden="0" w:name="List Number"/>
-    <w:lsdException w:unhideWhenUsed="0" w:uiPriority="0" w:semiHidden="0" w:name="List 2"/>
-    <w:lsdException w:unhideWhenUsed="0" w:uiPriority="0" w:semiHidden="0" w:name="List 3"/>
-    <w:lsdException w:unhideWhenUsed="0" w:uiPriority="0" w:semiHidden="0" w:name="List 4"/>
-    <w:lsdException w:unhideWhenUsed="0" w:uiPriority="0" w:semiHidden="0" w:name="List 5"/>
-    <w:lsdException w:unhideWhenUsed="0" w:uiPriority="0" w:semiHidden="0" w:name="List Bullet 2"/>
-    <w:lsdException w:unhideWhenUsed="0" w:uiPriority="0" w:semiHidden="0" w:name="List Bullet 3"/>
-    <w:lsdException w:unhideWhenUsed="0" w:uiPriority="0" w:semiHidden="0" w:name="List Bullet 4"/>
-    <w:lsdException w:unhideWhenUsed="0" w:uiPriority="0" w:semiHidden="0" w:name="List Bullet 5"/>
-    <w:lsdException w:unhideWhenUsed="0" w:uiPriority="0" w:semiHidden="0" w:name="List Number 2"/>
-    <w:lsdException w:unhideWhenUsed="0" w:uiPriority="0" w:semiHidden="0" w:name="List Number 3"/>
-    <w:lsdException w:unhideWhenUsed="0" w:uiPriority="0" w:semiHidden="0" w:name="List Number 4"/>
-    <w:lsdException w:unhideWhenUsed="0" w:uiPriority="0" w:semiHidden="0" w:name="List Number 5"/>
-    <w:lsdException w:qFormat="1" w:unhideWhenUsed="0" w:uiPriority="0" w:semiHidden="0" w:name="Title"/>
-    <w:lsdException w:unhideWhenUsed="0" w:uiPriority="0" w:semiHidden="0" w:name="Closing"/>
-    <w:lsdException w:unhideWhenUsed="0" w:uiPriority="0" w:semiHidden="0" w:name="Signature"/>
-    <w:lsdException w:unhideWhenUsed="0" w:uiPriority="0" w:name="Default Paragraph Font"/>
-    <w:lsdException w:unhideWhenUsed="0" w:uiPriority="0" w:semiHidden="0" w:name="Body Text"/>
-    <w:lsdException w:unhideWhenUsed="0" w:uiPriority="0" w:semiHidden="0" w:name="Body Text Indent"/>
-    <w:lsdException w:unhideWhenUsed="0" w:uiPriority="0" w:semiHidden="0" w:name="List Continue"/>
-    <w:lsdException w:unhideWhenUsed="0" w:uiPriority="0" w:semiHidden="0" w:name="List Continue 2"/>
-    <w:lsdException w:unhideWhenUsed="0" w:uiPriority="0" w:semiHidden="0" w:name="List Continue 3"/>
-    <w:lsdException w:unhideWhenUsed="0" w:uiPriority="0" w:semiHidden="0" w:name="List Continue 4"/>
-    <w:lsdException w:unhideWhenUsed="0" w:uiPriority="0" w:semiHidden="0" w:name="List Continue 5"/>
-    <w:lsdException w:unhideWhenUsed="0" w:uiPriority="0" w:semiHidden="0" w:name="Message Header"/>
-    <w:lsdException w:qFormat="1" w:unhideWhenUsed="0" w:uiPriority="0" w:semiHidden="0" w:name="Subtitle"/>
-    <w:lsdException w:unhideWhenUsed="0" w:uiPriority="0" w:semiHidden="0" w:name="Salutation"/>
-    <w:lsdException w:unhideWhenUsed="0" w:uiPriority="0" w:semiHidden="0" w:name="Date"/>
-    <w:lsdException w:unhideWhenUsed="0" w:uiPriority="0" w:semiHidden="0" w:name="Body Text First Indent"/>
-    <w:lsdException w:unhideWhenUsed="0" w:uiPriority="0" w:semiHidden="0" w:name="Body Text First Indent 2"/>
-    <w:lsdException w:unhideWhenUsed="0" w:uiPriority="0" w:semiHidden="0" w:name="Note Heading"/>
-    <w:lsdException w:unhideWhenUsed="0" w:uiPriority="0" w:semiHidden="0" w:name="Body Text 2"/>
-    <w:lsdException w:unhideWhenUsed="0" w:uiPriority="0" w:semiHidden="0" w:name="Body Text 3"/>
-    <w:lsdException w:unhideWhenUsed="0" w:uiPriority="0" w:semiHidden="0" w:name="Body Text Indent 2"/>
-    <w:lsdException w:unhideWhenUsed="0" w:uiPriority="0" w:semiHidden="0" w:name="Body Text Indent 3"/>
-    <w:lsdException w:unhideWhenUsed="0" w:uiPriority="0" w:semiHidden="0" w:name="Block Text"/>
-    <w:lsdException w:unhideWhenUsed="0" w:uiPriority="0" w:semiHidden="0" w:name="Hyperlink"/>
-    <w:lsdException w:unhideWhenUsed="0" w:uiPriority="0" w:semiHidden="0" w:name="FollowedHyperlink"/>
-    <w:lsdException w:qFormat="1" w:unhideWhenUsed="0" w:uiPriority="0" w:semiHidden="0" w:name="Strong"/>
-    <w:lsdException w:qFormat="1" w:unhideWhenUsed="0" w:uiPriority="0" w:semiHidden="0" w:name="Emphasis"/>
-    <w:lsdException w:unhideWhenUsed="0" w:uiPriority="0" w:semiHidden="0" w:name="Document Map"/>
-    <w:lsdException w:unhideWhenUsed="0" w:uiPriority="0" w:semiHidden="0" w:name="Plain Text"/>
-    <w:lsdException w:unhideWhenUsed="0" w:uiPriority="0" w:semiHidden="0" w:name="E-mail Signature"/>
-    <w:lsdException w:unhideWhenUsed="0" w:uiPriority="0" w:semiHidden="0" w:name="Normal (Web)"/>
-    <w:lsdException w:unhideWhenUsed="0" w:uiPriority="0" w:semiHidden="0" w:name="HTML Acronym"/>
-    <w:lsdException w:unhideWhenUsed="0" w:uiPriority="0" w:semiHidden="0" w:name="HTML Address"/>
-    <w:lsdException w:unhideWhenUsed="0" w:uiPriority="0" w:semiHidden="0" w:name="HTML Cite"/>
-    <w:lsdException w:unhideWhenUsed="0" w:uiPriority="0" w:semiHidden="0" w:name="HTML Code"/>
-    <w:lsdException w:unhideWhenUsed="0" w:uiPriority="0" w:semiHidden="0" w:name="HTML Definition"/>
-    <w:lsdException w:unhideWhenUsed="0" w:uiPriority="0" w:semiHidden="0" w:name="HTML Keyboard"/>
-    <w:lsdException w:unhideWhenUsed="0" w:uiPriority="0" w:semiHidden="0" w:name="HTML Preformatted"/>
-    <w:lsdException w:unhideWhenUsed="0" w:uiPriority="0" w:semiHidden="0" w:name="HTML Sample"/>
-    <w:lsdException w:unhideWhenUsed="0" w:uiPriority="0" w:semiHidden="0" w:name="HTML Typewriter"/>
-    <w:lsdException w:unhideWhenUsed="0" w:uiPriority="0" w:semiHidden="0" w:name="HTML Variable"/>
-    <w:lsdException w:unhideWhenUsed="0" w:uiPriority="0" w:name="Normal Table"/>
-    <w:lsdException w:unhideWhenUsed="0" w:uiPriority="0" w:semiHidden="0" w:name="annotation subject"/>
-    <w:lsdException w:unhideWhenUsed="0" w:uiPriority="0" w:semiHidden="0" w:name="Table Simple 1"/>
-    <w:lsdException w:unhideWhenUsed="0" w:uiPriority="0" w:semiHidden="0" w:name="Table Simple 2"/>
-    <w:lsdException w:unhideWhenUsed="0" w:uiPriority="0" w:semiHidden="0" w:name="Table Simple 3"/>
-    <w:lsdException w:unhideWhenUsed="0" w:uiPriority="0" w:semiHidden="0" w:name="Table Classic 1"/>
-    <w:lsdException w:unhideWhenUsed="0" w:uiPriority="0" w:semiHidden="0" w:name="Table Classic 2"/>
-    <w:lsdException w:unhideWhenUsed="0" w:uiPriority="0" w:semiHidden="0" w:name="Table Classic 3"/>
-    <w:lsdException w:unhideWhenUsed="0" w:uiPriority="0" w:semiHidden="0" w:name="Table Classic 4"/>
-    <w:lsdException w:unhideWhenUsed="0" w:uiPriority="0" w:semiHidden="0" w:name="Table Colorful 1"/>
-    <w:lsdException w:unhideWhenUsed="0" w:uiPriority="0" w:semiHidden="0" w:name="Table Colorful 2"/>
-    <w:lsdException w:unhideWhenUsed="0" w:uiPriority="0" w:semiHidden="0" w:name="Table Colorful 3"/>
-    <w:lsdException w:unhideWhenUsed="0" w:uiPriority="0" w:semiHidden="0" w:name="Table Columns 1"/>
-    <w:lsdException w:unhideWhenUsed="0" w:uiPriority="0" w:semiHidden="0" w:name="Table Columns 2"/>
-    <w:lsdException w:unhideWhenUsed="0" w:uiPriority="0" w:semiHidden="0" w:name="Table Columns 3"/>
-    <w:lsdException w:unhideWhenUsed="0" w:uiPriority="0" w:semiHidden="0" w:name="Table Columns 4"/>
-    <w:lsdException w:unhideWhenUsed="0" w:uiPriority="0" w:semiHidden="0" w:name="Table Columns 5"/>
-    <w:lsdException w:unhideWhenUsed="0" w:uiPriority="0" w:semiHidden="0" w:name="Table Grid 1"/>
-    <w:lsdException w:unhideWhenUsed="0" w:uiPriority="0" w:semiHidden="0" w:name="Table Grid 2"/>
-    <w:lsdException w:unhideWhenUsed="0" w:uiPriority="0" w:semiHidden="0" w:name="Table Grid 3"/>
-    <w:lsdException w:unhideWhenUsed="0" w:uiPriority="0" w:semiHidden="0" w:name="Table Grid 4"/>
-    <w:lsdException w:unhideWhenUsed="0" w:uiPriority="0" w:semiHidden="0" w:name="Table Grid 5"/>
-    <w:lsdException w:unhideWhenUsed="0" w:uiPriority="0" w:semiHidden="0" w:name="Table Grid 6"/>
-    <w:lsdException w:unhideWhenUsed="0" w:uiPriority="0" w:semiHidden="0" w:name="Table Grid 7"/>
-    <w:lsdException w:unhideWhenUsed="0" w:uiPriority="0" w:semiHidden="0" w:name="Table Grid 8"/>
-    <w:lsdException w:unhideWhenUsed="0" w:uiPriority="0" w:semiHidden="0" w:name="Table List 1"/>
-    <w:lsdException w:unhideWhenUsed="0" w:uiPriority="0" w:semiHidden="0" w:name="Table List 2"/>
-    <w:lsdException w:unhideWhenUsed="0" w:uiPriority="0" w:semiHidden="0" w:name="Table List 3"/>
-    <w:lsdException w:unhideWhenUsed="0" w:uiPriority="0" w:semiHidden="0" w:name="Table List 4"/>
-    <w:lsdException w:unhideWhenUsed="0" w:uiPriority="0" w:semiHidden="0" w:name="Table List 5"/>
-    <w:lsdException w:unhideWhenUsed="0" w:uiPriority="0" w:semiHidden="0" w:name="Table List 6"/>
-    <w:lsdException w:unhideWhenUsed="0" w:uiPriority="0" w:semiHidden="0" w:name="Table List 7"/>
-    <w:lsdException w:unhideWhenUsed="0" w:uiPriority="0" w:semiHidden="0" w:name="Table List 8"/>
-    <w:lsdException w:unhideWhenUsed="0" w:uiPriority="0" w:semiHidden="0" w:name="Table 3D effects 1"/>
-    <w:lsdException w:unhideWhenUsed="0" w:uiPriority="0" w:semiHidden="0" w:name="Table 3D effects 2"/>
-    <w:lsdException w:unhideWhenUsed="0" w:uiPriority="0" w:semiHidden="0" w:name="Table 3D effects 3"/>
-    <w:lsdException w:unhideWhenUsed="0" w:uiPriority="0" w:semiHidden="0" w:name="Table Contemporary"/>
-    <w:lsdException w:unhideWhenUsed="0" w:uiPriority="0" w:semiHidden="0" w:name="Table Elegant"/>
-    <w:lsdException w:unhideWhenUsed="0" w:uiPriority="0" w:semiHidden="0" w:name="Table Professional"/>
-    <w:lsdException w:unhideWhenUsed="0" w:uiPriority="0" w:semiHidden="0" w:name="Table Subtle 1"/>
-    <w:lsdException w:unhideWhenUsed="0" w:uiPriority="0" w:semiHidden="0" w:name="Table Subtle 2"/>
-    <w:lsdException w:unhideWhenUsed="0" w:uiPriority="0" w:semiHidden="0" w:name="Table Web 1"/>
-    <w:lsdException w:unhideWhenUsed="0" w:uiPriority="0" w:semiHidden="0" w:name="Table Web 2"/>
-    <w:lsdException w:unhideWhenUsed="0" w:uiPriority="0" w:semiHidden="0" w:name="Table Web 3"/>
-    <w:lsdException w:unhideWhenUsed="0" w:uiPriority="0" w:semiHidden="0" w:name="Balloon Text"/>
-    <w:lsdException w:unhideWhenUsed="0" w:uiPriority="0" w:semiHidden="0" w:name="Table Grid"/>
-    <w:lsdException w:unhideWhenUsed="0" w:uiPriority="0" w:semiHidden="0" w:name="Table Theme"/>
-    <w:lsdException w:unhideWhenUsed="0" w:uiPriority="60" w:semiHidden="0" w:name="Light Shading"/>
-    <w:lsdException w:unhideWhenUsed="0" w:uiPriority="61" w:semiHidden="0" w:name="Light List"/>
-    <w:lsdException w:unhideWhenUsed="0" w:uiPriority="62" w:semiHidden="0" w:name="Light Grid"/>
-    <w:lsdException w:unhideWhenUsed="0" w:uiPriority="63" w:semiHidden="0" w:name="Medium Shading 1"/>
-    <w:lsdException w:unhideWhenUsed="0" w:uiPriority="64" w:semiHidden="0" w:name="Medium Shading 2"/>
-    <w:lsdException w:unhideWhenUsed="0" w:uiPriority="65" w:semiHidden="0" w:name="Medium List 1"/>
-    <w:lsdException w:unhideWhenUsed="0" w:uiPriority="66" w:semiHidden="0" w:name="Medium List 2"/>
-    <w:lsdException w:unhideWhenUsed="0" w:uiPriority="67" w:semiHidden="0" w:name="Medium Grid 1"/>
-    <w:lsdException w:unhideWhenUsed="0" w:uiPriority="68" w:semiHidden="0" w:name="Medium Grid 2"/>
-    <w:lsdException w:unhideWhenUsed="0" w:uiPriority="69" w:semiHidden="0" w:name="Medium Grid 3"/>
-    <w:lsdException w:unhideWhenUsed="0" w:uiPriority="70" w:semiHidden="0" w:name="Dark List"/>
-    <w:lsdException w:unhideWhenUsed="0" w:uiPriority="71" w:semiHidden="0" w:name="Colorful Shading"/>
-    <w:lsdException w:unhideWhenUsed="0" w:uiPriority="72" w:semiHidden="0" w:name="Colorful List"/>
-    <w:lsdException w:unhideWhenUsed="0" w:uiPriority="73" w:semiHidden="0" w:name="Colorful Grid"/>
-    <w:lsdException w:unhideWhenUsed="0" w:uiPriority="60" w:semiHidden="0" w:name="Light Shading Accent 1"/>
-    <w:lsdException w:unhideWhenUsed="0" w:uiPriority="61" w:semiHidden="0" w:name="Light List Accent 1"/>
-    <w:lsdException w:unhideWhenUsed="0" w:uiPriority="62" w:semiHidden="0" w:name="Light Grid Accent 1"/>
-    <w:lsdException w:unhideWhenUsed="0" w:uiPriority="63" w:semiHidden="0" w:name="Medium Shading 1 Accent 1"/>
-    <w:lsdException w:unhideWhenUsed="0" w:uiPriority="64" w:semiHidden="0" w:name="Medium Shading 2 Accent 1"/>
-    <w:lsdException w:unhideWhenUsed="0" w:uiPriority="65" w:semiHidden="0" w:name="Medium List 1 Accent 1"/>
-    <w:lsdException w:unhideWhenUsed="0" w:uiPriority="66" w:semiHidden="0" w:name="Medium List 2 Accent 1"/>
-    <w:lsdException w:unhideWhenUsed="0" w:uiPriority="67" w:semiHidden="0" w:name="Medium Grid 1 Accent 1"/>
-    <w:lsdException w:unhideWhenUsed="0" w:uiPriority="68" w:semiHidden="0" w:name="Medium Grid 2 Accent 1"/>
-    <w:lsdException w:unhideWhenUsed="0" w:uiPriority="69" w:semiHidden="0" w:name="Medium Grid 3 Accent 1"/>
-    <w:lsdException w:unhideWhenUsed="0" w:uiPriority="70" w:semiHidden="0" w:name="Dark List Accent 1"/>
-    <w:lsdException w:unhideWhenUsed="0" w:uiPriority="71" w:semiHidden="0" w:name="Colorful Shading Accent 1"/>
-    <w:lsdException w:unhideWhenUsed="0" w:uiPriority="72" w:semiHidden="0" w:name="Colorful List Accent 1"/>
-    <w:lsdException w:unhideWhenUsed="0" w:uiPriority="73" w:semiHidden="0" w:name="Colorful Grid Accent 1"/>
-    <w:lsdException w:unhideWhenUsed="0" w:uiPriority="60" w:semiHidden="0" w:name="Light Shading Accent 2"/>
-    <w:lsdException w:unhideWhenUsed="0" w:uiPriority="61" w:semiHidden="0" w:name="Light List Accent 2"/>
-    <w:lsdException w:unhideWhenUsed="0" w:uiPriority="62" w:semiHidden="0" w:name="Light Grid Accent 2"/>
-    <w:lsdException w:unhideWhenUsed="0" w:uiPriority="63" w:semiHidden="0" w:name="Medium Shading 1 Accent 2"/>
-    <w:lsdException w:unhideWhenUsed="0" w:uiPriority="64" w:semiHidden="0" w:name="Medium Shading 2 Accent 2"/>
-    <w:lsdException w:unhideWhenUsed="0" w:uiPriority="65" w:semiHidden="0" w:name="Medium List 1 Accent 2"/>
-    <w:lsdException w:unhideWhenUsed="0" w:uiPriority="66" w:semiHidden="0" w:name="Medium List 2 Accent 2"/>
-    <w:lsdException w:unhideWhenUsed="0" w:uiPriority="67" w:semiHidden="0" w:name="Medium Grid 1 Accent 2"/>
-    <w:lsdException w:unhideWhenUsed="0" w:uiPriority="68" w:semiHidden="0" w:name="Medium Grid 2 Accent 2"/>
-    <w:lsdException w:unhideWhenUsed="0" w:uiPriority="69" w:semiHidden="0" w:name="Medium Grid 3 Accent 2"/>
-    <w:lsdException w:unhideWhenUsed="0" w:uiPriority="70" w:semiHidden="0" w:name="Dark List Accent 2"/>
-    <w:lsdException w:unhideWhenUsed="0" w:uiPriority="71" w:semiHidden="0" w:name="Colorful Shading Accent 2"/>
-    <w:lsdException w:unhideWhenUsed="0" w:uiPriority="72" w:semiHidden="0" w:name="Colorful List Accent 2"/>
-    <w:lsdException w:unhideWhenUsed="0" w:uiPriority="73" w:semiHidden="0" w:name="Colorful Grid Accent 2"/>
-    <w:lsdException w:unhideWhenUsed="0" w:uiPriority="60" w:semiHidden="0" w:name="Light Shading Accent 3"/>
-    <w:lsdException w:unhideWhenUsed="0" w:uiPriority="61" w:semiHidden="0" w:name="Light List Accent 3"/>
-    <w:lsdException w:unhideWhenUsed="0" w:uiPriority="62" w:semiHidden="0" w:name="Light Grid Accent 3"/>
-    <w:lsdException w:unhideWhenUsed="0" w:uiPriority="63" w:semiHidden="0" w:name="Medium Shading 1 Accent 3"/>
-    <w:lsdException w:unhideWhenUsed="0" w:uiPriority="64" w:semiHidden="0" w:name="Medium Shading 2 Accent 3"/>
-    <w:lsdException w:unhideWhenUsed="0" w:uiPriority="65" w:semiHidden="0" w:name="Medium List 1 Accent 3"/>
-    <w:lsdException w:unhideWhenUsed="0" w:uiPriority="66" w:semiHidden="0" w:name="Medium List 2 Accent 3"/>
-    <w:lsdException w:unhideWhenUsed="0" w:uiPriority="67" w:semiHidden="0" w:name="Medium Grid 1 Accent 3"/>
-    <w:lsdException w:unhideWhenUsed="0" w:uiPriority="68" w:semiHidden="0" w:name="Medium Grid 2 Accent 3"/>
-    <w:lsdException w:unhideWhenUsed="0" w:uiPriority="69" w:semiHidden="0" w:name="Medium Grid 3 Accent 3"/>
-    <w:lsdException w:unhideWhenUsed="0" w:uiPriority="70" w:semiHidden="0" w:name="Dark List Accent 3"/>
-    <w:lsdException w:unhideWhenUsed="0" w:uiPriority="71" w:semiHidden="0" w:name="Colorful Shading Accent 3"/>
-    <w:lsdException w:unhideWhenUsed="0" w:uiPriority="72" w:semiHidden="0" w:name="Colorful List Accent 3"/>
-    <w:lsdException w:unhideWhenUsed="0" w:uiPriority="73" w:semiHidden="0" w:name="Colorful Grid Accent 3"/>
-    <w:lsdException w:unhideWhenUsed="0" w:uiPriority="60" w:semiHidden="0" w:name="Light Shading Accent 4"/>
-    <w:lsdException w:unhideWhenUsed="0" w:uiPriority="61" w:semiHidden="0" w:name="Light List Accent 4"/>
-    <w:lsdException w:unhideWhenUsed="0" w:uiPriority="62" w:semiHidden="0" w:name="Light Grid Accent 4"/>
-    <w:lsdException w:unhideWhenUsed="0" w:uiPriority="63" w:semiHidden="0" w:name="Medium Shading 1 Accent 4"/>
-    <w:lsdException w:unhideWhenUsed="0" w:uiPriority="64" w:semiHidden="0" w:name="Medium Shading 2 Accent 4"/>
-    <w:lsdException w:unhideWhenUsed="0" w:uiPriority="65" w:semiHidden="0" w:name="Medium List 1 Accent 4"/>
-    <w:lsdException w:unhideWhenUsed="0" w:uiPriority="66" w:semiHidden="0" w:name="Medium List 2 Accent 4"/>
-    <w:lsdException w:unhideWhenUsed="0" w:uiPriority="67" w:semiHidden="0" w:name="Medium Grid 1 Accent 4"/>
-    <w:lsdException w:unhideWhenUsed="0" w:uiPriority="68" w:semiHidden="0" w:name="Medium Grid 2 Accent 4"/>
-    <w:lsdException w:unhideWhenUsed="0" w:uiPriority="69" w:semiHidden="0" w:name="Medium Grid 3 Accent 4"/>
-    <w:lsdException w:unhideWhenUsed="0" w:uiPriority="70" w:semiHidden="0" w:name="Dark List Accent 4"/>
-    <w:lsdException w:unhideWhenUsed="0" w:uiPriority="71" w:semiHidden="0" w:name="Colorful Shading Accent 4"/>
-    <w:lsdException w:unhideWhenUsed="0" w:uiPriority="72" w:semiHidden="0" w:name="Colorful List Accent 4"/>
-    <w:lsdException w:unhideWhenUsed="0" w:uiPriority="73" w:semiHidden="0" w:name="Colorful Grid Accent 4"/>
-    <w:lsdException w:unhideWhenUsed="0" w:uiPriority="60" w:semiHidden="0" w:name="Light Shading Accent 5"/>
-    <w:lsdException w:unhideWhenUsed="0" w:uiPriority="61" w:semiHidden="0" w:name="Light List Accent 5"/>
-    <w:lsdException w:unhideWhenUsed="0" w:uiPriority="62" w:semiHidden="0" w:name="Light Grid Accent 5"/>
-    <w:lsdException w:unhideWhenUsed="0" w:uiPriority="63" w:semiHidden="0" w:name="Medium Shading 1 Accent 5"/>
-    <w:lsdException w:unhideWhenUsed="0" w:uiPriority="64" w:semiHidden="0" w:name="Medium Shading 2 Accent 5"/>
-    <w:lsdException w:unhideWhenUsed="0" w:uiPriority="65" w:semiHidden="0" w:name="Medium List 1 Accent 5"/>
-    <w:lsdException w:unhideWhenUsed="0" w:uiPriority="66" w:semiHidden="0" w:name="Medium List 2 Accent 5"/>
-    <w:lsdException w:unhideWhenUsed="0" w:uiPriority="67" w:semiHidden="0" w:name="Medium Grid 1 Accent 5"/>
-    <w:lsdException w:unhideWhenUsed="0" w:uiPriority="68" w:semiHidden="0" w:name="Medium Grid 2 Accent 5"/>
-    <w:lsdException w:unhideWhenUsed="0" w:uiPriority="69" w:semiHidden="0" w:name="Medium Grid 3 Accent 5"/>
-    <w:lsdException w:unhideWhenUsed="0" w:uiPriority="70" w:semiHidden="0" w:name="Dark List Accent 5"/>
-    <w:lsdException w:unhideWhenUsed="0" w:uiPriority="71" w:semiHidden="0" w:name="Colorful Shading Accent 5"/>
-    <w:lsdException w:unhideWhenUsed="0" w:uiPriority="72" w:semiHidden="0" w:name="Colorful List Accent 5"/>
-    <w:lsdException w:unhideWhenUsed="0" w:uiPriority="73" w:semiHidden="0" w:name="Colorful Grid Accent 5"/>
-    <w:lsdException w:unhideWhenUsed="0" w:uiPriority="60" w:semiHidden="0" w:name="Light Shading Accent 6"/>
-    <w:lsdException w:unhideWhenUsed="0" w:uiPriority="61" w:semiHidden="0" w:name="Light List Accent 6"/>
-    <w:lsdException w:unhideWhenUsed="0" w:uiPriority="62" w:semiHidden="0" w:name="Light Grid Accent 6"/>
-    <w:lsdException w:unhideWhenUsed="0" w:uiPriority="63" w:semiHidden="0" w:name="Medium Shading 1 Accent 6"/>
-    <w:lsdException w:unhideWhenUsed="0" w:uiPriority="64" w:semiHidden="0" w:name="Medium Shading 2 Accent 6"/>
-    <w:lsdException w:unhideWhenUsed="0" w:uiPriority="65" w:semiHidden="0" w:name="Medium List 1 Accent 6"/>
-    <w:lsdException w:unhideWhenUsed="0" w:uiPriority="66" w:semiHidden="0" w:name="Medium List 2 Accent 6"/>
-    <w:lsdException w:unhideWhenUsed="0" w:uiPriority="67" w:semiHidden="0" w:name="Medium Grid 1 Accent 6"/>
-    <w:lsdException w:unhideWhenUsed="0" w:uiPriority="68" w:semiHidden="0" w:name="Medium Grid 2 Accent 6"/>
-    <w:lsdException w:unhideWhenUsed="0" w:uiPriority="69" w:semiHidden="0" w:name="Medium Grid 3 Accent 6"/>
-    <w:lsdException w:unhideWhenUsed="0" w:uiPriority="70" w:semiHidden="0" w:name="Dark List Accent 6"/>
-    <w:lsdException w:unhideWhenUsed="0" w:uiPriority="71" w:semiHidden="0" w:name="Colorful Shading Accent 6"/>
-    <w:lsdException w:unhideWhenUsed="0" w:uiPriority="72" w:semiHidden="0" w:name="Colorful List Accent 6"/>
-    <w:lsdException w:unhideWhenUsed="0" w:uiPriority="73" w:semiHidden="0" w:name="Colorful Grid Accent 6"/>
+  <w:latentStyles w:defLockedState="0" w:defUIPriority="0" w:defSemiHidden="0" w:defUnhideWhenUsed="0" w:defQFormat="0" w:count="267">
+    <w:lsdException w:name="Normal" w:qFormat="1"/>
+    <w:lsdException w:name="heading 1" w:qFormat="1"/>
+    <w:lsdException w:name="heading 2" w:semiHidden="1" w:unhideWhenUsed="1" w:qFormat="1"/>
+    <w:lsdException w:name="heading 3" w:semiHidden="1" w:unhideWhenUsed="1" w:qFormat="1"/>
+    <w:lsdException w:name="heading 4" w:semiHidden="1" w:unhideWhenUsed="1" w:qFormat="1"/>
+    <w:lsdException w:name="heading 5" w:semiHidden="1" w:unhideWhenUsed="1" w:qFormat="1"/>
+    <w:lsdException w:name="heading 6" w:semiHidden="1" w:unhideWhenUsed="1" w:qFormat="1"/>
+    <w:lsdException w:name="heading 7" w:semiHidden="1" w:unhideWhenUsed="1" w:qFormat="1"/>
+    <w:lsdException w:name="heading 8" w:semiHidden="1" w:unhideWhenUsed="1" w:qFormat="1"/>
+    <w:lsdException w:name="heading 9" w:semiHidden="1" w:unhideWhenUsed="1" w:qFormat="1"/>
+    <w:lsdException w:name="caption" w:semiHidden="1" w:unhideWhenUsed="1" w:qFormat="1"/>
+    <w:lsdException w:name="Title" w:qFormat="1"/>
+    <w:lsdException w:name="Default Paragraph Font" w:semiHidden="1"/>
+    <w:lsdException w:name="Subtitle" w:qFormat="1"/>
+    <w:lsdException w:name="Strong" w:qFormat="1"/>
+    <w:lsdException w:name="Emphasis" w:qFormat="1"/>
+    <w:lsdException w:name="HTML Top of Form" w:semiHidden="1" w:uiPriority="99" w:unhideWhenUsed="1"/>
+    <w:lsdException w:name="HTML Bottom of Form" w:semiHidden="1" w:uiPriority="99" w:unhideWhenUsed="1"/>
+    <w:lsdException w:name="Normal Table" w:semiHidden="1"/>
+    <w:lsdException w:name="No List" w:semiHidden="1" w:uiPriority="99" w:unhideWhenUsed="1"/>
+    <w:lsdException w:name="Outline List 1" w:semiHidden="1" w:uiPriority="99" w:unhideWhenUsed="1"/>
+    <w:lsdException w:name="Outline List 2" w:semiHidden="1" w:uiPriority="99" w:unhideWhenUsed="1"/>
+    <w:lsdException w:name="Outline List 3" w:semiHidden="1" w:uiPriority="99" w:unhideWhenUsed="1"/>
+    <w:lsdException w:name="Placeholder Text" w:semiHidden="1" w:uiPriority="99" w:unhideWhenUsed="1"/>
+    <w:lsdException w:name="No Spacing" w:semiHidden="1" w:uiPriority="99" w:unhideWhenUsed="1"/>
+    <w:lsdException w:name="Light Shading" w:uiPriority="60"/>
+    <w:lsdException w:name="Light List" w:uiPriority="61"/>
+    <w:lsdException w:name="Light Grid" w:uiPriority="62"/>
+    <w:lsdException w:name="Medium Shading 1" w:uiPriority="63"/>
+    <w:lsdException w:name="Medium Shading 2" w:uiPriority="64"/>
+    <w:lsdException w:name="Medium List 1" w:uiPriority="65"/>
+    <w:lsdException w:name="Medium List 2" w:uiPriority="66"/>
+    <w:lsdException w:name="Medium Grid 1" w:uiPriority="67"/>
+    <w:lsdException w:name="Medium Grid 2" w:uiPriority="68"/>
+    <w:lsdException w:name="Medium Grid 3" w:uiPriority="69"/>
+    <w:lsdException w:name="Dark List" w:uiPriority="70"/>
+    <w:lsdException w:name="Colorful Shading" w:uiPriority="71"/>
+    <w:lsdException w:name="Colorful List" w:uiPriority="72"/>
+    <w:lsdException w:name="Colorful Grid" w:uiPriority="73"/>
+    <w:lsdException w:name="Light Shading Accent 1" w:uiPriority="60"/>
+    <w:lsdException w:name="Light List Accent 1" w:uiPriority="61"/>
+    <w:lsdException w:name="Light Grid Accent 1" w:uiPriority="62"/>
+    <w:lsdException w:name="Medium Shading 1 Accent 1" w:uiPriority="63"/>
+    <w:lsdException w:name="Medium Shading 2 Accent 1" w:uiPriority="64"/>
+    <w:lsdException w:name="Medium List 1 Accent 1" w:uiPriority="65"/>
+    <w:lsdException w:name="Revision" w:semiHidden="1" w:uiPriority="99" w:unhideWhenUsed="1"/>
+    <w:lsdException w:name="List Paragraph" w:semiHidden="1" w:uiPriority="99" w:unhideWhenUsed="1"/>
+    <w:lsdException w:name="Quote" w:semiHidden="1" w:uiPriority="99" w:unhideWhenUsed="1"/>
+    <w:lsdException w:name="Intense Quote" w:semiHidden="1" w:uiPriority="99" w:unhideWhenUsed="1"/>
+    <w:lsdException w:name="Medium List 2 Accent 1" w:uiPriority="66"/>
+    <w:lsdException w:name="Medium Grid 1 Accent 1" w:uiPriority="67"/>
+    <w:lsdException w:name="Medium Grid 2 Accent 1" w:uiPriority="68"/>
+    <w:lsdException w:name="Medium Grid 3 Accent 1" w:uiPriority="69"/>
+    <w:lsdException w:name="Dark List Accent 1" w:uiPriority="70"/>
+    <w:lsdException w:name="Colorful Shading Accent 1" w:uiPriority="71"/>
+    <w:lsdException w:name="Colorful List Accent 1" w:uiPriority="72"/>
+    <w:lsdException w:name="Colorful Grid Accent 1" w:uiPriority="73"/>
+    <w:lsdException w:name="Light Shading Accent 2" w:uiPriority="60"/>
+    <w:lsdException w:name="Light List Accent 2" w:uiPriority="61"/>
+    <w:lsdException w:name="Light Grid Accent 2" w:uiPriority="62"/>
+    <w:lsdException w:name="Medium Shading 1 Accent 2" w:uiPriority="63"/>
+    <w:lsdException w:name="Medium Shading 2 Accent 2" w:uiPriority="64"/>
+    <w:lsdException w:name="Medium List 1 Accent 2" w:uiPriority="65"/>
+    <w:lsdException w:name="Medium List 2 Accent 2" w:uiPriority="66"/>
+    <w:lsdException w:name="Medium Grid 1 Accent 2" w:uiPriority="67"/>
+    <w:lsdException w:name="Medium Grid 2 Accent 2" w:uiPriority="68"/>
+    <w:lsdException w:name="Medium Grid 3 Accent 2" w:uiPriority="69"/>
+    <w:lsdException w:name="Dark List Accent 2" w:uiPriority="70"/>
+    <w:lsdException w:name="Colorful Shading Accent 2" w:uiPriority="71"/>
+    <w:lsdException w:name="Colorful List Accent 2" w:uiPriority="72"/>
+    <w:lsdException w:name="Colorful Grid Accent 2" w:uiPriority="73"/>
+    <w:lsdException w:name="Light Shading Accent 3" w:uiPriority="60"/>
+    <w:lsdException w:name="Light List Accent 3" w:uiPriority="61"/>
+    <w:lsdException w:name="Light Grid Accent 3" w:uiPriority="62"/>
+    <w:lsdException w:name="Medium Shading 1 Accent 3" w:uiPriority="63"/>
+    <w:lsdException w:name="Medium Shading 2 Accent 3" w:uiPriority="64"/>
+    <w:lsdException w:name="Medium List 1 Accent 3" w:uiPriority="65"/>
+    <w:lsdException w:name="Medium List 2 Accent 3" w:uiPriority="66"/>
+    <w:lsdException w:name="Medium Grid 1 Accent 3" w:uiPriority="67"/>
+    <w:lsdException w:name="Medium Grid 2 Accent 3" w:uiPriority="68"/>
+    <w:lsdException w:name="Medium Grid 3 Accent 3" w:uiPriority="69"/>
+    <w:lsdException w:name="Dark List Accent 3" w:uiPriority="70"/>
+    <w:lsdException w:name="Colorful Shading Accent 3" w:uiPriority="71"/>
+    <w:lsdException w:name="Colorful List Accent 3" w:uiPriority="72"/>
+    <w:lsdException w:name="Colorful Grid Accent 3" w:uiPriority="73"/>
+    <w:lsdException w:name="Light Shading Accent 4" w:uiPriority="60"/>
+    <w:lsdException w:name="Light List Accent 4" w:uiPriority="61"/>
+    <w:lsdException w:name="Light Grid Accent 4" w:uiPriority="62"/>
+    <w:lsdException w:name="Medium Shading 1 Accent 4" w:uiPriority="63"/>
+    <w:lsdException w:name="Medium Shading 2 Accent 4" w:uiPriority="64"/>
+    <w:lsdException w:name="Medium List 1 Accent 4" w:uiPriority="65"/>
+    <w:lsdException w:name="Medium List 2 Accent 4" w:uiPriority="66"/>
+    <w:lsdException w:name="Medium Grid 1 Accent 4" w:uiPriority="67"/>
+    <w:lsdException w:name="Medium Grid 2 Accent 4" w:uiPriority="68"/>
+    <w:lsdException w:name="Medium Grid 3 Accent 4" w:uiPriority="69"/>
+    <w:lsdException w:name="Dark List Accent 4" w:uiPriority="70"/>
+    <w:lsdException w:name="Colorful Shading Accent 4" w:uiPriority="71"/>
+    <w:lsdException w:name="Colorful List Accent 4" w:uiPriority="72"/>
+    <w:lsdException w:name="Colorful Grid Accent 4" w:uiPriority="73"/>
+    <w:lsdException w:name="Light Shading Accent 5" w:uiPriority="60"/>
+    <w:lsdException w:name="Light List Accent 5" w:uiPriority="61"/>
+    <w:lsdException w:name="Light Grid Accent 5" w:uiPriority="62"/>
+    <w:lsdException w:name="Medium Shading 1 Accent 5" w:uiPriority="63"/>
+    <w:lsdException w:name="Medium Shading 2 Accent 5" w:uiPriority="64"/>
+    <w:lsdException w:name="Medium List 1 Accent 5" w:uiPriority="65"/>
+    <w:lsdException w:name="Medium List 2 Accent 5" w:uiPriority="66"/>
+    <w:lsdException w:name="Medium Grid 1 Accent 5" w:uiPriority="67"/>
+    <w:lsdException w:name="Medium Grid 2 Accent 5" w:uiPriority="68"/>
+    <w:lsdException w:name="Medium Grid 3 Accent 5" w:uiPriority="69"/>
+    <w:lsdException w:name="Dark List Accent 5" w:uiPriority="70"/>
+    <w:lsdException w:name="Colorful Shading Accent 5" w:uiPriority="71"/>
+    <w:lsdException w:name="Colorful List Accent 5" w:uiPriority="72"/>
+    <w:lsdException w:name="Colorful Grid Accent 5" w:uiPriority="73"/>
+    <w:lsdException w:name="Light Shading Accent 6" w:uiPriority="60"/>
+    <w:lsdException w:name="Light List Accent 6" w:uiPriority="61"/>
+    <w:lsdException w:name="Light Grid Accent 6" w:uiPriority="62"/>
+    <w:lsdException w:name="Medium Shading 1 Accent 6" w:uiPriority="63"/>
+    <w:lsdException w:name="Medium Shading 2 Accent 6" w:uiPriority="64"/>
+    <w:lsdException w:name="Medium List 1 Accent 6" w:uiPriority="65"/>
+    <w:lsdException w:name="Medium List 2 Accent 6" w:uiPriority="66"/>
+    <w:lsdException w:name="Medium Grid 1 Accent 6" w:uiPriority="67"/>
+    <w:lsdException w:name="Medium Grid 2 Accent 6" w:uiPriority="68"/>
+    <w:lsdException w:name="Medium Grid 3 Accent 6" w:uiPriority="69"/>
+    <w:lsdException w:name="Dark List Accent 6" w:uiPriority="70"/>
+    <w:lsdException w:name="Colorful Shading Accent 6" w:uiPriority="71"/>
+    <w:lsdException w:name="Colorful List Accent 6" w:uiPriority="72"/>
+    <w:lsdException w:name="Colorful Grid Accent 6" w:uiPriority="73"/>
+    <w:lsdException w:name="Subtle Emphasis" w:uiPriority="19" w:qFormat="1"/>
+    <w:lsdException w:name="Intense Emphasis" w:uiPriority="21" w:qFormat="1"/>
+    <w:lsdException w:name="Subtle Reference" w:uiPriority="31" w:qFormat="1"/>
+    <w:lsdException w:name="Intense Reference" w:uiPriority="32" w:qFormat="1"/>
+    <w:lsdException w:name="Book Title" w:uiPriority="33" w:qFormat="1"/>
+    <w:lsdException w:name="Bibliography" w:semiHidden="1" w:uiPriority="37" w:unhideWhenUsed="1"/>
+    <w:lsdException w:name="TOC Heading" w:semiHidden="1" w:uiPriority="39" w:unhideWhenUsed="1" w:qFormat="1"/>
   </w:latentStyles>
-  <w:style w:type="paragraph" w:default="1" w:styleId="1">
+  <w:style w:type="paragraph" w:default="1" w:styleId="Normal">
     <w:name w:val="Normal"/>
     <w:qFormat/>
-    <w:uiPriority w:val="0"/>
+    <w:rsid w:val="00AC57CD"/>
     <w:rPr>
-      <w:rFonts w:asciiTheme="minorHAnsi" w:hAnsiTheme="minorHAnsi" w:eastAsiaTheme="minorEastAsia" w:cstheme="minorBidi"/>
-      <w:lang w:val="en-US" w:eastAsia="zh-CN" w:bidi="ar-SA"/>
+      <w:lang w:eastAsia="zh-CN" w:bidi="ar-SA"/>
     </w:rPr>
   </w:style>
-  <w:style w:type="character" w:default="1" w:styleId="2">
+  <w:style w:type="character" w:default="1" w:styleId="DefaultParagraphFont">
     <w:name w:val="Default Paragraph Font"/>
+    <w:uiPriority w:val="1"/>
     <w:semiHidden/>
-    <w:uiPriority w:val="0"/>
+    <w:unhideWhenUsed/>
   </w:style>
-  <w:style w:type="table" w:default="1" w:styleId="3">
+  <w:style w:type="table" w:default="1" w:styleId="TableNormal">
     <w:name w:val="Normal Table"/>
+    <w:uiPriority w:val="99"/>
     <w:semiHidden/>
-    <w:uiPriority w:val="0"/>
+    <w:unhideWhenUsed/>
+    <w:qFormat/>
     <w:tblPr>
+      <w:tblInd w:w="0" w:type="dxa"/>
       <w:tblCellMar>
         <w:top w:w="0" w:type="dxa"/>
         <w:left w:w="108" w:type="dxa"/>
@@ -772,6 +650,35 @@
         <w:right w:w="108" w:type="dxa"/>
       </w:tblCellMar>
     </w:tblPr>
+  </w:style>
+  <w:style w:type="numbering" w:default="1" w:styleId="NoList">
+    <w:name w:val="No List"/>
+    <w:uiPriority w:val="99"/>
+    <w:semiHidden/>
+    <w:unhideWhenUsed/>
+  </w:style>
+  <w:style w:type="paragraph" w:styleId="BalloonText">
+    <w:name w:val="Balloon Text"/>
+    <w:basedOn w:val="Normal"/>
+    <w:link w:val="BalloonTextChar"/>
+    <w:rsid w:val="00462693"/>
+    <w:rPr>
+      <w:rFonts w:ascii="Tahoma" w:hAnsi="Tahoma" w:cs="Tahoma"/>
+      <w:sz w:val="16"/>
+      <w:szCs w:val="16"/>
+    </w:rPr>
+  </w:style>
+  <w:style w:type="character" w:customStyle="1" w:styleId="BalloonTextChar">
+    <w:name w:val="Balloon Text Char"/>
+    <w:basedOn w:val="DefaultParagraphFont"/>
+    <w:link w:val="BalloonText"/>
+    <w:rsid w:val="00462693"/>
+    <w:rPr>
+      <w:rFonts w:ascii="Tahoma" w:hAnsi="Tahoma" w:cs="Tahoma"/>
+      <w:sz w:val="16"/>
+      <w:szCs w:val="16"/>
+      <w:lang w:eastAsia="zh-CN" w:bidi="ar-SA"/>
+    </w:rPr>
   </w:style>
 </w:styles>
 </file>
@@ -1028,5 +935,6 @@
     </a:fmtScheme>
   </a:themeElements>
   <a:objectDefaults/>
+  <a:extraClrSchemeLst/>
 </a:theme>
 </file>
</xml_diff>